<commit_message>
Laravel update class 4 july
</commit_message>
<xml_diff>
--- a/LARAVEL/MVC.docx
+++ b/LARAVEL/MVC.docx
@@ -446,15 +446,42 @@
       </w:r>
       <w:r>
         <w:rPr>
-          <w:lang w:val="en-US"/>
-        </w:rPr>
-        <w:t xml:space="preserve">php artisan make:model </w:t>
-      </w:r>
-      <w:r>
-        <w:rPr>
-          <w:lang w:val="en-US"/>
-        </w:rPr>
-        <w:t>&lt;model_name&gt;</w:t>
+          <w:highlight w:val="yellow"/>
+          <w:lang w:val="en-US"/>
+        </w:rPr>
+        <w:t xml:space="preserve">php artisan </w:t>
+      </w:r>
+      <w:proofErr w:type="spellStart"/>
+      <w:r>
+        <w:rPr>
+          <w:highlight w:val="yellow"/>
+          <w:lang w:val="en-US"/>
+        </w:rPr>
+        <w:t>make:model</w:t>
+      </w:r>
+      <w:proofErr w:type="spellEnd"/>
+      <w:r>
+        <w:rPr>
+          <w:highlight w:val="yellow"/>
+          <w:lang w:val="en-US"/>
+        </w:rPr>
+        <w:t xml:space="preserve"> &lt;</w:t>
+      </w:r>
+      <w:proofErr w:type="spellStart"/>
+      <w:r>
+        <w:rPr>
+          <w:highlight w:val="yellow"/>
+          <w:lang w:val="en-US"/>
+        </w:rPr>
+        <w:t>model_name</w:t>
+      </w:r>
+      <w:proofErr w:type="spellEnd"/>
+      <w:r>
+        <w:rPr>
+          <w:highlight w:val="yellow"/>
+          <w:lang w:val="en-US"/>
+        </w:rPr>
+        <w:t>&gt;</w:t>
       </w:r>
     </w:p>
     <w:p>
@@ -500,16 +527,669 @@
         <w:rPr>
           <w:lang w:val="en-US"/>
         </w:rPr>
-        <w:t xml:space="preserve">Eloquent depends on migration command. It performs table database related CRUD or BREAD </w:t>
+        <w:t>Eloquent depends on migration command. It performs table database related CRUD or BREAD tasks.</w:t>
+      </w:r>
+    </w:p>
+    <w:p>
+      <w:pPr>
+        <w:rPr>
+          <w:b/>
+          <w:bCs/>
+          <w:lang w:val="en-US"/>
+        </w:rPr>
+      </w:pPr>
+      <w:r>
+        <w:rPr>
+          <w:b/>
+          <w:bCs/>
+          <w:lang w:val="en-US"/>
+        </w:rPr>
+        <w:tab/>
+        <w:t>SYNTAX for creating table:</w:t>
+      </w:r>
+    </w:p>
+    <w:p>
+      <w:pPr>
+        <w:rPr>
+          <w:b/>
+          <w:bCs/>
+          <w:lang w:val="en-US"/>
+        </w:rPr>
+      </w:pPr>
+      <w:r>
+        <w:rPr>
+          <w:b/>
+          <w:bCs/>
+          <w:lang w:val="en-US"/>
+        </w:rPr>
+        <w:tab/>
+      </w:r>
+      <w:r>
+        <w:rPr>
+          <w:b/>
+          <w:bCs/>
+          <w:lang w:val="en-US"/>
+        </w:rPr>
+        <w:tab/>
+      </w:r>
+      <w:r>
+        <w:rPr>
+          <w:b/>
+          <w:bCs/>
+          <w:highlight w:val="yellow"/>
+          <w:lang w:val="en-US"/>
+        </w:rPr>
+        <w:t xml:space="preserve">php artisan </w:t>
+      </w:r>
+      <w:proofErr w:type="spellStart"/>
+      <w:r>
+        <w:rPr>
+          <w:b/>
+          <w:bCs/>
+          <w:highlight w:val="yellow"/>
+          <w:lang w:val="en-US"/>
+        </w:rPr>
+        <w:t>make:migration</w:t>
+      </w:r>
+      <w:proofErr w:type="spellEnd"/>
+      <w:r>
+        <w:rPr>
+          <w:b/>
+          <w:bCs/>
+          <w:highlight w:val="yellow"/>
+          <w:lang w:val="en-US"/>
+        </w:rPr>
+        <w:t xml:space="preserve"> </w:t>
+      </w:r>
+      <w:proofErr w:type="spellStart"/>
+      <w:r>
+        <w:rPr>
+          <w:b/>
+          <w:bCs/>
+          <w:highlight w:val="yellow"/>
+          <w:lang w:val="en-US"/>
+        </w:rPr>
+        <w:t>create_Bachche_table</w:t>
+      </w:r>
+      <w:proofErr w:type="spellEnd"/>
+    </w:p>
+    <w:p>
+      <w:pPr>
+        <w:rPr>
+          <w:lang w:val="en-US"/>
+        </w:rPr>
+      </w:pPr>
+      <w:r>
+        <w:rPr>
+          <w:lang w:val="en-US"/>
+        </w:rPr>
+        <w:t xml:space="preserve">Change only the </w:t>
+      </w:r>
+      <w:proofErr w:type="spellStart"/>
+      <w:r>
+        <w:rPr>
+          <w:lang w:val="en-US"/>
+        </w:rPr>
+        <w:t>tablename</w:t>
+      </w:r>
+      <w:proofErr w:type="spellEnd"/>
+      <w:r>
+        <w:rPr>
+          <w:lang w:val="en-US"/>
+        </w:rPr>
+        <w:t xml:space="preserve">. The corresponding table is created in </w:t>
+      </w:r>
+    </w:p>
+    <w:p>
+      <w:pPr>
+        <w:rPr>
+          <w:i/>
+          <w:iCs/>
+          <w:lang w:val="en-US"/>
+        </w:rPr>
+      </w:pPr>
+      <w:r>
+        <w:rPr>
+          <w:i/>
+          <w:iCs/>
+          <w:lang w:val="en-US"/>
+        </w:rPr>
+        <w:t>Database&gt;migrations.</w:t>
+      </w:r>
+    </w:p>
+    <w:p>
+      <w:pPr>
+        <w:rPr>
+          <w:lang w:val="en-US"/>
+        </w:rPr>
+      </w:pPr>
+      <w:r>
+        <w:rPr>
+          <w:lang w:val="en-US"/>
+        </w:rPr>
+        <w:lastRenderedPageBreak/>
+        <w:t xml:space="preserve">Create a database in </w:t>
+      </w:r>
+      <w:r>
+        <w:rPr>
+          <w:i/>
+          <w:iCs/>
+          <w:lang w:val="en-US"/>
+        </w:rPr>
+        <w:t xml:space="preserve">phpMyAdmin </w:t>
+      </w:r>
+      <w:r>
+        <w:rPr>
+          <w:lang w:val="en-US"/>
+        </w:rPr>
+        <w:t>[XAMPP]</w:t>
+      </w:r>
+    </w:p>
+    <w:p>
+      <w:pPr>
+        <w:rPr>
+          <w:lang w:val="en-US"/>
+        </w:rPr>
+      </w:pPr>
+    </w:p>
+    <w:p>
+      <w:pPr>
+        <w:rPr>
+          <w:lang w:val="en-US"/>
+        </w:rPr>
+      </w:pPr>
+      <w:r>
+        <w:rPr>
+          <w:lang w:val="en-US"/>
+        </w:rPr>
+        <w:t xml:space="preserve">In VS Code, go to </w:t>
+      </w:r>
+      <w:r>
+        <w:rPr>
+          <w:i/>
+          <w:iCs/>
+          <w:lang w:val="en-US"/>
+        </w:rPr>
+        <w:t>‘.env’</w:t>
+      </w:r>
+      <w:r>
+        <w:rPr>
+          <w:lang w:val="en-US"/>
+        </w:rPr>
+        <w:t xml:space="preserve"> and scroll down to</w:t>
+      </w:r>
+    </w:p>
+    <w:p>
+      <w:pPr>
+        <w:rPr>
+          <w:lang w:val="en-US"/>
+        </w:rPr>
+      </w:pPr>
+      <w:r>
+        <w:rPr>
+          <w:lang w:val="en-US"/>
+        </w:rPr>
+        <w:tab/>
+        <w:t>DB_DATABASE=homestead</w:t>
+      </w:r>
+    </w:p>
+    <w:p>
+      <w:pPr>
+        <w:rPr>
+          <w:lang w:val="en-US"/>
+        </w:rPr>
+      </w:pPr>
+      <w:r>
+        <w:rPr>
+          <w:lang w:val="en-US"/>
+        </w:rPr>
+        <w:tab/>
+      </w:r>
+      <w:r>
+        <w:rPr>
+          <w:lang w:val="en-US"/>
+        </w:rPr>
+        <w:t>DB_</w:t>
+      </w:r>
+      <w:r>
+        <w:rPr>
+          <w:lang w:val="en-US"/>
+        </w:rPr>
+        <w:t xml:space="preserve">USRNAME </w:t>
+      </w:r>
+      <w:r>
+        <w:rPr>
+          <w:lang w:val="en-US"/>
+        </w:rPr>
+        <w:t>=homestead</w:t>
+      </w:r>
+    </w:p>
+    <w:p>
+      <w:pPr>
+        <w:rPr>
+          <w:lang w:val="en-US"/>
+        </w:rPr>
+      </w:pPr>
+      <w:r>
+        <w:rPr>
+          <w:lang w:val="en-US"/>
+        </w:rPr>
+        <w:t>Rest is unchanged unless you are using MariaDB or other DB_CONNECTION.</w:t>
+      </w:r>
+    </w:p>
+    <w:p>
+      <w:pPr>
+        <w:rPr>
+          <w:lang w:val="en-US"/>
+        </w:rPr>
+      </w:pPr>
+      <w:r>
+        <w:rPr>
+          <w:lang w:val="en-US"/>
+        </w:rPr>
+        <w:t xml:space="preserve">Write your database name and </w:t>
+      </w:r>
+      <w:r>
+        <w:rPr>
+          <w:i/>
+          <w:iCs/>
+          <w:lang w:val="en-US"/>
+        </w:rPr>
+        <w:t xml:space="preserve">root </w:t>
+      </w:r>
+      <w:r>
+        <w:rPr>
+          <w:lang w:val="en-US"/>
+        </w:rPr>
+        <w:t xml:space="preserve">in username. We have only created a database </w:t>
+      </w:r>
+      <w:r>
+        <w:rPr>
+          <w:i/>
+          <w:iCs/>
+          <w:lang w:val="en-US"/>
+        </w:rPr>
+        <w:t>config&gt;</w:t>
+      </w:r>
+      <w:proofErr w:type="spellStart"/>
+      <w:r>
+        <w:rPr>
+          <w:i/>
+          <w:iCs/>
+          <w:lang w:val="en-US"/>
+        </w:rPr>
+        <w:t>database.php</w:t>
+      </w:r>
+      <w:proofErr w:type="spellEnd"/>
+      <w:r>
+        <w:rPr>
+          <w:i/>
+          <w:iCs/>
+          <w:lang w:val="en-US"/>
+        </w:rPr>
+        <w:t xml:space="preserve"> </w:t>
+      </w:r>
+      <w:r>
+        <w:rPr>
+          <w:lang w:val="en-US"/>
+        </w:rPr>
+        <w:t>and make changes in and as.</w:t>
+      </w:r>
+    </w:p>
+    <w:p>
+      <w:pPr>
+        <w:shd w:val="clear" w:color="auto" w:fill="1E1E1E"/>
+        <w:spacing w:line="285" w:lineRule="atLeast"/>
+        <w:rPr>
+          <w:rFonts w:ascii="Consolas" w:eastAsia="Times New Roman" w:hAnsi="Consolas" w:cs="Times New Roman"/>
+          <w:color w:val="D4D4D4"/>
+          <w:sz w:val="21"/>
+          <w:szCs w:val="21"/>
+          <w:lang w:val="en-US" w:bidi="hi-IN"/>
+        </w:rPr>
+      </w:pPr>
+      <w:r>
+        <w:rPr>
+          <w:lang w:val="en-US"/>
+        </w:rPr>
+        <w:tab/>
+      </w:r>
+      <w:r>
+        <w:rPr>
+          <w:rFonts w:ascii="Consolas" w:eastAsia="Times New Roman" w:hAnsi="Consolas" w:cs="Times New Roman"/>
+          <w:color w:val="CE9178"/>
+          <w:sz w:val="21"/>
+          <w:szCs w:val="21"/>
+          <w:lang w:val="en-US" w:bidi="hi-IN"/>
+        </w:rPr>
+        <w:t>'charset'</w:t>
+      </w:r>
+      <w:r>
+        <w:rPr>
+          <w:rFonts w:ascii="Consolas" w:eastAsia="Times New Roman" w:hAnsi="Consolas" w:cs="Times New Roman"/>
+          <w:color w:val="D4D4D4"/>
+          <w:sz w:val="21"/>
+          <w:szCs w:val="21"/>
+          <w:lang w:val="en-US" w:bidi="hi-IN"/>
+        </w:rPr>
+        <w:t xml:space="preserve"> =&gt; </w:t>
+      </w:r>
+      <w:r>
+        <w:rPr>
+          <w:rFonts w:ascii="Consolas" w:eastAsia="Times New Roman" w:hAnsi="Consolas" w:cs="Times New Roman"/>
+          <w:color w:val="CE9178"/>
+          <w:sz w:val="21"/>
+          <w:szCs w:val="21"/>
+          <w:lang w:val="en-US" w:bidi="hi-IN"/>
+        </w:rPr>
+        <w:t>'utf8</w:t>
+      </w:r>
+      <w:r>
+        <w:rPr>
+          <w:rFonts w:ascii="Consolas" w:eastAsia="Times New Roman" w:hAnsi="Consolas" w:cs="Times New Roman"/>
+          <w:color w:val="CE9178"/>
+          <w:sz w:val="21"/>
+          <w:szCs w:val="21"/>
+          <w:lang w:val="en-US" w:bidi="hi-IN"/>
+        </w:rPr>
+        <w:t>_mb4</w:t>
+      </w:r>
+      <w:r>
+        <w:rPr>
+          <w:rFonts w:ascii="Consolas" w:eastAsia="Times New Roman" w:hAnsi="Consolas" w:cs="Times New Roman"/>
+          <w:color w:val="CE9178"/>
+          <w:sz w:val="21"/>
+          <w:szCs w:val="21"/>
+          <w:lang w:val="en-US" w:bidi="hi-IN"/>
+        </w:rPr>
+        <w:t>'</w:t>
+      </w:r>
+      <w:r>
+        <w:rPr>
+          <w:rFonts w:ascii="Consolas" w:eastAsia="Times New Roman" w:hAnsi="Consolas" w:cs="Times New Roman"/>
+          <w:color w:val="D4D4D4"/>
+          <w:sz w:val="21"/>
+          <w:szCs w:val="21"/>
+          <w:lang w:val="en-US" w:bidi="hi-IN"/>
+        </w:rPr>
+        <w:t>,</w:t>
+      </w:r>
+    </w:p>
+    <w:p>
+      <w:pPr>
+        <w:shd w:val="clear" w:color="auto" w:fill="1E1E1E"/>
+        <w:spacing w:after="0" w:line="285" w:lineRule="atLeast"/>
+        <w:rPr>
+          <w:rFonts w:ascii="Consolas" w:eastAsia="Times New Roman" w:hAnsi="Consolas" w:cs="Times New Roman"/>
+          <w:color w:val="D4D4D4"/>
+          <w:sz w:val="21"/>
+          <w:szCs w:val="21"/>
+          <w:lang w:val="en-US" w:bidi="hi-IN"/>
+        </w:rPr>
+      </w:pPr>
+      <w:r>
+        <w:rPr>
+          <w:rFonts w:ascii="Consolas" w:eastAsia="Times New Roman" w:hAnsi="Consolas" w:cs="Times New Roman"/>
+          <w:color w:val="D4D4D4"/>
+          <w:sz w:val="21"/>
+          <w:szCs w:val="21"/>
+          <w:lang w:val="en-US" w:bidi="hi-IN"/>
+        </w:rPr>
+        <w:t xml:space="preserve">      </w:t>
+      </w:r>
+      <w:r>
+        <w:rPr>
+          <w:rFonts w:ascii="Consolas" w:eastAsia="Times New Roman" w:hAnsi="Consolas" w:cs="Times New Roman"/>
+          <w:color w:val="CE9178"/>
+          <w:sz w:val="21"/>
+          <w:szCs w:val="21"/>
+          <w:lang w:val="en-US" w:bidi="hi-IN"/>
+        </w:rPr>
+        <w:t>'collation'</w:t>
+      </w:r>
+      <w:r>
+        <w:rPr>
+          <w:rFonts w:ascii="Consolas" w:eastAsia="Times New Roman" w:hAnsi="Consolas" w:cs="Times New Roman"/>
+          <w:color w:val="D4D4D4"/>
+          <w:sz w:val="21"/>
+          <w:szCs w:val="21"/>
+          <w:lang w:val="en-US" w:bidi="hi-IN"/>
+        </w:rPr>
+        <w:t xml:space="preserve"> =&gt; </w:t>
+      </w:r>
+      <w:r>
+        <w:rPr>
+          <w:rFonts w:ascii="Consolas" w:eastAsia="Times New Roman" w:hAnsi="Consolas" w:cs="Times New Roman"/>
+          <w:color w:val="CE9178"/>
+          <w:sz w:val="21"/>
+          <w:szCs w:val="21"/>
+          <w:lang w:val="en-US" w:bidi="hi-IN"/>
+        </w:rPr>
+        <w:t>'utf8</w:t>
+      </w:r>
+      <w:r>
+        <w:rPr>
+          <w:rFonts w:ascii="Consolas" w:eastAsia="Times New Roman" w:hAnsi="Consolas" w:cs="Times New Roman"/>
+          <w:color w:val="CE9178"/>
+          <w:sz w:val="21"/>
+          <w:szCs w:val="21"/>
+          <w:lang w:val="en-US" w:bidi="hi-IN"/>
+        </w:rPr>
+        <w:t>_mb4</w:t>
+      </w:r>
+      <w:r>
+        <w:rPr>
+          <w:rFonts w:ascii="Consolas" w:eastAsia="Times New Roman" w:hAnsi="Consolas" w:cs="Times New Roman"/>
+          <w:color w:val="CE9178"/>
+          <w:sz w:val="21"/>
+          <w:szCs w:val="21"/>
+          <w:lang w:val="en-US" w:bidi="hi-IN"/>
+        </w:rPr>
+        <w:t>_unicode_ci'</w:t>
+      </w:r>
+      <w:r>
+        <w:rPr>
+          <w:rFonts w:ascii="Consolas" w:eastAsia="Times New Roman" w:hAnsi="Consolas" w:cs="Times New Roman"/>
+          <w:color w:val="D4D4D4"/>
+          <w:sz w:val="21"/>
+          <w:szCs w:val="21"/>
+          <w:lang w:val="en-US" w:bidi="hi-IN"/>
+        </w:rPr>
+        <w:t>,</w:t>
+      </w:r>
+    </w:p>
+    <w:p>
+      <w:pPr>
+        <w:rPr>
+          <w:b/>
+          <w:bCs/>
+          <w:lang w:val="en-US"/>
+        </w:rPr>
+      </w:pPr>
+      <w:r>
+        <w:rPr>
+          <w:b/>
+          <w:bCs/>
+          <w:lang w:val="en-US"/>
+        </w:rPr>
+        <w:t>TO</w:t>
+      </w:r>
+    </w:p>
+    <w:p>
+      <w:pPr>
+        <w:shd w:val="clear" w:color="auto" w:fill="1E1E1E"/>
+        <w:spacing w:after="0" w:line="285" w:lineRule="atLeast"/>
+        <w:rPr>
+          <w:rFonts w:ascii="Consolas" w:eastAsia="Times New Roman" w:hAnsi="Consolas" w:cs="Times New Roman"/>
+          <w:color w:val="D4D4D4"/>
+          <w:sz w:val="21"/>
+          <w:szCs w:val="21"/>
+          <w:lang w:val="en-US" w:bidi="hi-IN"/>
+        </w:rPr>
+      </w:pPr>
+      <w:r>
+        <w:rPr>
+          <w:rFonts w:ascii="Consolas" w:eastAsia="Times New Roman" w:hAnsi="Consolas" w:cs="Times New Roman"/>
+          <w:color w:val="D4D4D4"/>
+          <w:sz w:val="21"/>
+          <w:szCs w:val="21"/>
+          <w:lang w:val="en-US" w:bidi="hi-IN"/>
+        </w:rPr>
+        <w:t xml:space="preserve">            </w:t>
+      </w:r>
+      <w:r>
+        <w:rPr>
+          <w:rFonts w:ascii="Consolas" w:eastAsia="Times New Roman" w:hAnsi="Consolas" w:cs="Times New Roman"/>
+          <w:color w:val="CE9178"/>
+          <w:sz w:val="21"/>
+          <w:szCs w:val="21"/>
+          <w:lang w:val="en-US" w:bidi="hi-IN"/>
+        </w:rPr>
+        <w:t>'charset'</w:t>
+      </w:r>
+      <w:r>
+        <w:rPr>
+          <w:rFonts w:ascii="Consolas" w:eastAsia="Times New Roman" w:hAnsi="Consolas" w:cs="Times New Roman"/>
+          <w:color w:val="D4D4D4"/>
+          <w:sz w:val="21"/>
+          <w:szCs w:val="21"/>
+          <w:lang w:val="en-US" w:bidi="hi-IN"/>
+        </w:rPr>
+        <w:t xml:space="preserve"> =&gt; </w:t>
+      </w:r>
+      <w:r>
+        <w:rPr>
+          <w:rFonts w:ascii="Consolas" w:eastAsia="Times New Roman" w:hAnsi="Consolas" w:cs="Times New Roman"/>
+          <w:color w:val="CE9178"/>
+          <w:sz w:val="21"/>
+          <w:szCs w:val="21"/>
+          <w:lang w:val="en-US" w:bidi="hi-IN"/>
+        </w:rPr>
+        <w:t>'utf8'</w:t>
+      </w:r>
+      <w:r>
+        <w:rPr>
+          <w:rFonts w:ascii="Consolas" w:eastAsia="Times New Roman" w:hAnsi="Consolas" w:cs="Times New Roman"/>
+          <w:color w:val="D4D4D4"/>
+          <w:sz w:val="21"/>
+          <w:szCs w:val="21"/>
+          <w:lang w:val="en-US" w:bidi="hi-IN"/>
+        </w:rPr>
+        <w:t>,</w:t>
+      </w:r>
+    </w:p>
+    <w:p>
+      <w:pPr>
+        <w:shd w:val="clear" w:color="auto" w:fill="1E1E1E"/>
+        <w:spacing w:after="0" w:line="285" w:lineRule="atLeast"/>
+        <w:rPr>
+          <w:rFonts w:ascii="Consolas" w:eastAsia="Times New Roman" w:hAnsi="Consolas" w:cs="Times New Roman"/>
+          <w:color w:val="D4D4D4"/>
+          <w:sz w:val="21"/>
+          <w:szCs w:val="21"/>
+          <w:lang w:val="en-US" w:bidi="hi-IN"/>
+        </w:rPr>
+      </w:pPr>
+      <w:r>
+        <w:rPr>
+          <w:rFonts w:ascii="Consolas" w:eastAsia="Times New Roman" w:hAnsi="Consolas" w:cs="Times New Roman"/>
+          <w:color w:val="D4D4D4"/>
+          <w:sz w:val="21"/>
+          <w:szCs w:val="21"/>
+          <w:lang w:val="en-US" w:bidi="hi-IN"/>
+        </w:rPr>
+        <w:t xml:space="preserve">            </w:t>
+      </w:r>
+      <w:r>
+        <w:rPr>
+          <w:rFonts w:ascii="Consolas" w:eastAsia="Times New Roman" w:hAnsi="Consolas" w:cs="Times New Roman"/>
+          <w:color w:val="CE9178"/>
+          <w:sz w:val="21"/>
+          <w:szCs w:val="21"/>
+          <w:lang w:val="en-US" w:bidi="hi-IN"/>
+        </w:rPr>
+        <w:t>'collation'</w:t>
+      </w:r>
+      <w:r>
+        <w:rPr>
+          <w:rFonts w:ascii="Consolas" w:eastAsia="Times New Roman" w:hAnsi="Consolas" w:cs="Times New Roman"/>
+          <w:color w:val="D4D4D4"/>
+          <w:sz w:val="21"/>
+          <w:szCs w:val="21"/>
+          <w:lang w:val="en-US" w:bidi="hi-IN"/>
+        </w:rPr>
+        <w:t xml:space="preserve"> =&gt; </w:t>
+      </w:r>
+      <w:r>
+        <w:rPr>
+          <w:rFonts w:ascii="Consolas" w:eastAsia="Times New Roman" w:hAnsi="Consolas" w:cs="Times New Roman"/>
+          <w:color w:val="CE9178"/>
+          <w:sz w:val="21"/>
+          <w:szCs w:val="21"/>
+          <w:lang w:val="en-US" w:bidi="hi-IN"/>
+        </w:rPr>
+        <w:t>'utf8_unicode_ci'</w:t>
+      </w:r>
+      <w:r>
+        <w:rPr>
+          <w:rFonts w:ascii="Consolas" w:eastAsia="Times New Roman" w:hAnsi="Consolas" w:cs="Times New Roman"/>
+          <w:color w:val="D4D4D4"/>
+          <w:sz w:val="21"/>
+          <w:szCs w:val="21"/>
+          <w:lang w:val="en-US" w:bidi="hi-IN"/>
+        </w:rPr>
+        <w:t>,</w:t>
+      </w:r>
+    </w:p>
+    <w:p>
+      <w:pPr>
+        <w:rPr>
+          <w:lang w:val="en-US"/>
+        </w:rPr>
+      </w:pPr>
+    </w:p>
+    <w:p>
+      <w:pPr>
+        <w:rPr>
+          <w:i/>
+          <w:iCs/>
+          <w:lang w:val="en-US"/>
+        </w:rPr>
+      </w:pPr>
+      <w:r>
+        <w:rPr>
+          <w:lang w:val="en-US"/>
+        </w:rPr>
+        <w:t xml:space="preserve">Now to create table go to </w:t>
+      </w:r>
+      <w:r>
+        <w:rPr>
+          <w:i/>
+          <w:iCs/>
+          <w:lang w:val="en-US"/>
+        </w:rPr>
+        <w:t>database&gt;migration&gt;</w:t>
+      </w:r>
+      <w:proofErr w:type="spellStart"/>
+      <w:r>
+        <w:rPr>
+          <w:i/>
+          <w:iCs/>
+          <w:lang w:val="en-US"/>
+        </w:rPr>
+        <w:t>tablename</w:t>
+      </w:r>
+      <w:proofErr w:type="spellEnd"/>
+      <w:r>
+        <w:rPr>
+          <w:i/>
+          <w:iCs/>
+          <w:lang w:val="en-US"/>
+        </w:rPr>
+        <w:t xml:space="preserve">(students) now go to </w:t>
       </w:r>
       <w:bookmarkStart w:id="0" w:name="_GoBack"/>
       <w:bookmarkEnd w:id="0"/>
-      <w:r>
-        <w:rPr>
-          <w:lang w:val="en-US"/>
-        </w:rPr>
-        <w:t>tasks.</w:t>
-      </w:r>
     </w:p>
     <w:sectPr>
       <w:pgSz w:w="11906" w:h="16838"/>

</xml_diff>